<commit_message>
feat: Implement Q Learning Algorithm
Implement a GLIE Q-Learning algorithm for the driving agent. All documentation updated. Environment.py updated to incorporate bug fix on production code
</commit_message>
<xml_diff>
--- a/P4-smartcab-report-bradmiller.docx
+++ b/P4-smartcab-report-bradmiller.docx
@@ -429,8 +429,11 @@
     <w:p/>
     <w:p>
       <w:pPr>
-        <w:pStyle w:val="Heading3"/>
-      </w:pPr>
+        <w:pStyle w:val="Heading2"/>
+      </w:pPr>
+      <w:r>
+        <w:t xml:space="preserve">Section 2 – Identify and Update </w:t>
+      </w:r>
       <w:r>
         <w:t>States</w:t>
       </w:r>
@@ -440,75 +443,198 @@
         <w:t>When run out</w:t>
       </w:r>
       <w:r>
-        <w:t xml:space="preserve"> of the box, the code returns an input dictionary of general format:</w:t>
-      </w:r>
+        <w:t xml:space="preserve"> of the</w:t>
+      </w:r>
+      <w:r>
+        <w:t xml:space="preserve"> box, the code returns a state list that includes</w:t>
+      </w:r>
+    </w:p>
+    <w:p>
+      <w:pPr>
+        <w:pStyle w:val="ListParagraph"/>
+        <w:numPr>
+          <w:ilvl w:val="0"/>
+          <w:numId w:val="1"/>
+        </w:numPr>
+      </w:pPr>
+      <w:r>
+        <w:t>Light</w:t>
+      </w:r>
+    </w:p>
+    <w:p>
+      <w:pPr>
+        <w:pStyle w:val="ListParagraph"/>
+        <w:numPr>
+          <w:ilvl w:val="0"/>
+          <w:numId w:val="1"/>
+        </w:numPr>
+      </w:pPr>
+      <w:r>
+        <w:t>Oncoming</w:t>
+      </w:r>
+    </w:p>
+    <w:p>
+      <w:pPr>
+        <w:pStyle w:val="ListParagraph"/>
+        <w:numPr>
+          <w:ilvl w:val="0"/>
+          <w:numId w:val="1"/>
+        </w:numPr>
+      </w:pPr>
+      <w:r>
+        <w:t>Right</w:t>
+      </w:r>
+    </w:p>
+    <w:p>
+      <w:pPr>
+        <w:pStyle w:val="ListParagraph"/>
+        <w:numPr>
+          <w:ilvl w:val="0"/>
+          <w:numId w:val="1"/>
+        </w:numPr>
+      </w:pPr>
+      <w:r>
+        <w:t>Left</w:t>
+      </w:r>
+    </w:p>
+    <w:p>
+      <w:pPr>
+        <w:ind w:left="360"/>
+      </w:pPr>
     </w:p>
     <w:p/>
     <w:p>
-      <w:pPr>
-        <w:ind w:firstLine="720"/>
-      </w:pPr>
-      <w:r>
+      <w:r>
+        <w:t>For the purpose of the Q learning algorithm, it is necessary to include a general “ideal” direction to move the agent closer to the destination, so for my algorithm the basic state list is rewritten as:</w:t>
+      </w:r>
+    </w:p>
+    <w:p>
+      <w:pPr>
+        <w:pStyle w:val="ListParagraph"/>
+        <w:numPr>
+          <w:ilvl w:val="0"/>
+          <w:numId w:val="2"/>
+        </w:numPr>
+      </w:pPr>
+      <w:r>
+        <w:t>Light</w:t>
+      </w:r>
+    </w:p>
+    <w:p>
+      <w:pPr>
+        <w:pStyle w:val="ListParagraph"/>
+        <w:numPr>
+          <w:ilvl w:val="0"/>
+          <w:numId w:val="2"/>
+        </w:numPr>
+      </w:pPr>
+      <w:r>
+        <w:t>Oncoming</w:t>
+      </w:r>
+    </w:p>
+    <w:p>
+      <w:pPr>
+        <w:pStyle w:val="ListParagraph"/>
+        <w:numPr>
+          <w:ilvl w:val="0"/>
+          <w:numId w:val="2"/>
+        </w:numPr>
+      </w:pPr>
+      <w:r>
+        <w:t>Right</w:t>
+      </w:r>
+    </w:p>
+    <w:p>
+      <w:pPr>
+        <w:pStyle w:val="ListParagraph"/>
+        <w:numPr>
+          <w:ilvl w:val="0"/>
+          <w:numId w:val="2"/>
+        </w:numPr>
+      </w:pPr>
+      <w:r>
+        <w:t>Left</w:t>
+      </w:r>
+    </w:p>
+    <w:p>
+      <w:pPr>
+        <w:pStyle w:val="ListParagraph"/>
+        <w:numPr>
+          <w:ilvl w:val="0"/>
+          <w:numId w:val="2"/>
+        </w:numPr>
+      </w:pPr>
+      <w:r>
+        <w:t>Next Waypoint</w:t>
+      </w:r>
+    </w:p>
+    <w:p>
+      <w:r>
+        <w:lastRenderedPageBreak/>
+        <w:t>Optionally, there could also be a deadline state to incentivize the agent to move faster to the goal as the deadline approaches. In my first iteration of this algorithm I left this term out as I found it complicated the Q table and did not improve results.</w:t>
+      </w:r>
+    </w:p>
+    <w:p/>
+    <w:p>
+      <w:pPr>
+        <w:pStyle w:val="Heading2"/>
+      </w:pPr>
+      <w:r>
+        <w:t>Section 3 and 4 – Implement Q-Learning and Enhancing the Driving Agent</w:t>
+      </w:r>
+    </w:p>
+    <w:p/>
+    <w:p>
+      <w:r>
+        <w:t>I implemented my Q-Learning using the GLIE algorithm with a tunable decay of the “random restart” factor</w:t>
+      </w:r>
+      <w:r>
+        <w:t xml:space="preserve"> by a percentage on each trial</w:t>
+      </w:r>
+      <w:r>
+        <w:t>. I found that when the deadline is enforced, the driving agent reaches the destination approximately 80% of the time in a 100 trial run and arrives, on average, in 14 actions. This is slightly skewed as it generally takes 15-20 trials for the driving agent to begin formulating a successful policy.</w:t>
+      </w:r>
+    </w:p>
+    <w:p/>
+    <w:p>
+      <w:r>
+        <w:t>If the driving agent is allowed to make unlimited actions per trial, the performance was generally much poorer. I believe this could be improved by a more sophisticated reward structure. This result is reinforced by a run of the agent with the deadline limit enforced using 500 trials. Performance above approximately 225 trials generally begins to deteriorate as the Q table becomes more complex. This leads me to believe that, for this algorithm, implemented in this manner, the optimal policy is achieved between 100-180 trials.</w:t>
+      </w:r>
+    </w:p>
+    <w:p/>
+    <w:p>
+      <w:r>
+        <w:t xml:space="preserve">Within 100 trials, this algorithm returns approximately 70 unique state-action pairs. Once the algorithm discovers these 70 pairs, it appears to perform very well, with a success rate in excess of 90% of reaching the destination with a positive reward and within the deadline. Running the algorithm with 500 trials, it discovers approximately 30 additional state-action pairs, indicating that within 100 trials, approximately 70% of this state space has been explored and iterated upon. </w:t>
+      </w:r>
+    </w:p>
+    <w:p/>
+    <w:p>
+      <w:pPr>
         <w:rPr>
-          <w:highlight w:val="lightGray"/>
+          <w:b/>
         </w:rPr>
-        <w:t xml:space="preserve"> </w:t>
-      </w:r>
+      </w:pPr>
       <w:r>
         <w:rPr>
-          <w:highlight w:val="lightGray"/>
+          <w:b/>
         </w:rPr>
-        <w:t>{'light': state[0], 'oncoming': state[1], 'right': state[2], 'left': state[3 ]}</w:t>
-      </w:r>
-      <w:r>
-        <w:t xml:space="preserve"> </w:t>
-      </w:r>
-      <w:r>
-        <w:t xml:space="preserve">   </w:t>
+        <w:t>Methods of Improvement:</w:t>
+      </w:r>
+    </w:p>
+    <w:p>
+      <w:r>
+        <w:t xml:space="preserve">There is a lack of urgency for the agent to follow the next directional waypoint </w:t>
+      </w:r>
+      <w:r>
+        <w:t>regardless of consequences as the deadline nears. As a result, the agent sometimes gets stuck making cumulative decisions that sum to a positive reward, but do not advance the agent towards the destination. This could be improved with some form of weighted reward system as the deadline nears. I experimented with such a system but was unable to find the performance I was looking for and subsequently commented out portions of code related to that effort.</w:t>
       </w:r>
     </w:p>
     <w:p/>
-    <w:p>
-      <w:r>
-        <w:t xml:space="preserve">Where state[n] is a generalized state list </w:t>
-      </w:r>
-      <w:r>
-        <w:t>at each waypoint. I would remake this state list as follows:</w:t>
-      </w:r>
-    </w:p>
     <w:p/>
-    <w:p>
-      <w:r>
-        <w:tab/>
-      </w:r>
-      <w:r>
-        <w:rPr>
-          <w:highlight w:val="lightGray"/>
-        </w:rPr>
-        <w:t>{'light': state[0], 'oncoming': state[1], 'right': state[2], 'left': state[3</w:t>
-      </w:r>
-      <w:r>
-        <w:rPr>
-          <w:highlight w:val="lightGray"/>
-        </w:rPr>
-        <w:t>], ‘deadline’:state[4]}</w:t>
-      </w:r>
-    </w:p>
     <w:p/>
     <w:p>
       <w:r>
-        <w:t>It was mentioned on the Udacity forums (</w:t>
-      </w:r>
-      <w:hyperlink r:id="rId7" w:history="1">
-        <w:r>
-          <w:rPr>
-            <w:rStyle w:val="Hyperlink"/>
-          </w:rPr>
-          <w:t>https://discussions.udacity.com/t/guidance-please-on-states/44187)</w:t>
-        </w:r>
-      </w:hyperlink>
-      <w:r>
-        <w:t xml:space="preserve"> to include “next waypoint” in the state dictionary, I don’t believe that is a state. I believe choosing the next waypoint is actually part of the model.</w:t>
+        <w:t>Notes and console output is provided in the agent.py file for the rest of this section.</w:t>
       </w:r>
       <w:bookmarkStart w:id="0" w:name="_GoBack"/>
       <w:bookmarkEnd w:id="0"/>
@@ -678,6 +804,243 @@
     </w:r>
   </w:p>
 </w:hdr>
+</file>
+
+<file path=word/numbering.xml><?xml version="1.0" encoding="utf-8"?>
+<w:numbering xmlns:wpc="http://schemas.microsoft.com/office/word/2010/wordprocessingCanvas" xmlns:mo="http://schemas.microsoft.com/office/mac/office/2008/main" xmlns:mc="http://schemas.openxmlformats.org/markup-compatibility/2006" xmlns:mv="urn:schemas-microsoft-com:mac:vml" xmlns:o="urn:schemas-microsoft-com:office:office" xmlns:r="http://schemas.openxmlformats.org/officeDocument/2006/relationships" xmlns:m="http://schemas.openxmlformats.org/officeDocument/2006/math" xmlns:v="urn:schemas-microsoft-com:vml" xmlns:wp14="http://schemas.microsoft.com/office/word/2010/wordprocessingDrawing" xmlns:wp="http://schemas.openxmlformats.org/drawingml/2006/wordprocessingDrawing" xmlns:w10="urn:schemas-microsoft-com:office:word" xmlns:w="http://schemas.openxmlformats.org/wordprocessingml/2006/main" xmlns:w14="http://schemas.microsoft.com/office/word/2010/wordml" xmlns:w15="http://schemas.microsoft.com/office/word/2012/wordml" xmlns:wpg="http://schemas.microsoft.com/office/word/2010/wordprocessingGroup" xmlns:wpi="http://schemas.microsoft.com/office/word/2010/wordprocessingInk" xmlns:wne="http://schemas.microsoft.com/office/word/2006/wordml" xmlns:wps="http://schemas.microsoft.com/office/word/2010/wordprocessingShape" mc:Ignorable="w14 w15 wp14">
+  <w:abstractNum w:abstractNumId="0">
+    <w:nsid w:val="403322B7"/>
+    <w:multiLevelType w:val="hybridMultilevel"/>
+    <w:tmpl w:val="02EA389E"/>
+    <w:lvl w:ilvl="0" w:tplc="04090001">
+      <w:start w:val="1"/>
+      <w:numFmt w:val="bullet"/>
+      <w:lvlText w:val=""/>
+      <w:lvlJc w:val="left"/>
+      <w:pPr>
+        <w:ind w:left="720" w:hanging="360"/>
+      </w:pPr>
+      <w:rPr>
+        <w:rFonts w:ascii="Symbol" w:hAnsi="Symbol" w:hint="default"/>
+      </w:rPr>
+    </w:lvl>
+    <w:lvl w:ilvl="1" w:tplc="04090003" w:tentative="1">
+      <w:start w:val="1"/>
+      <w:numFmt w:val="bullet"/>
+      <w:lvlText w:val="o"/>
+      <w:lvlJc w:val="left"/>
+      <w:pPr>
+        <w:ind w:left="1440" w:hanging="360"/>
+      </w:pPr>
+      <w:rPr>
+        <w:rFonts w:ascii="Courier New" w:hAnsi="Courier New" w:cs="Courier New" w:hint="default"/>
+      </w:rPr>
+    </w:lvl>
+    <w:lvl w:ilvl="2" w:tplc="04090005" w:tentative="1">
+      <w:start w:val="1"/>
+      <w:numFmt w:val="bullet"/>
+      <w:lvlText w:val=""/>
+      <w:lvlJc w:val="left"/>
+      <w:pPr>
+        <w:ind w:left="2160" w:hanging="360"/>
+      </w:pPr>
+      <w:rPr>
+        <w:rFonts w:ascii="Wingdings" w:hAnsi="Wingdings" w:hint="default"/>
+      </w:rPr>
+    </w:lvl>
+    <w:lvl w:ilvl="3" w:tplc="04090001" w:tentative="1">
+      <w:start w:val="1"/>
+      <w:numFmt w:val="bullet"/>
+      <w:lvlText w:val=""/>
+      <w:lvlJc w:val="left"/>
+      <w:pPr>
+        <w:ind w:left="2880" w:hanging="360"/>
+      </w:pPr>
+      <w:rPr>
+        <w:rFonts w:ascii="Symbol" w:hAnsi="Symbol" w:hint="default"/>
+      </w:rPr>
+    </w:lvl>
+    <w:lvl w:ilvl="4" w:tplc="04090003" w:tentative="1">
+      <w:start w:val="1"/>
+      <w:numFmt w:val="bullet"/>
+      <w:lvlText w:val="o"/>
+      <w:lvlJc w:val="left"/>
+      <w:pPr>
+        <w:ind w:left="3600" w:hanging="360"/>
+      </w:pPr>
+      <w:rPr>
+        <w:rFonts w:ascii="Courier New" w:hAnsi="Courier New" w:cs="Courier New" w:hint="default"/>
+      </w:rPr>
+    </w:lvl>
+    <w:lvl w:ilvl="5" w:tplc="04090005" w:tentative="1">
+      <w:start w:val="1"/>
+      <w:numFmt w:val="bullet"/>
+      <w:lvlText w:val=""/>
+      <w:lvlJc w:val="left"/>
+      <w:pPr>
+        <w:ind w:left="4320" w:hanging="360"/>
+      </w:pPr>
+      <w:rPr>
+        <w:rFonts w:ascii="Wingdings" w:hAnsi="Wingdings" w:hint="default"/>
+      </w:rPr>
+    </w:lvl>
+    <w:lvl w:ilvl="6" w:tplc="04090001" w:tentative="1">
+      <w:start w:val="1"/>
+      <w:numFmt w:val="bullet"/>
+      <w:lvlText w:val=""/>
+      <w:lvlJc w:val="left"/>
+      <w:pPr>
+        <w:ind w:left="5040" w:hanging="360"/>
+      </w:pPr>
+      <w:rPr>
+        <w:rFonts w:ascii="Symbol" w:hAnsi="Symbol" w:hint="default"/>
+      </w:rPr>
+    </w:lvl>
+    <w:lvl w:ilvl="7" w:tplc="04090003" w:tentative="1">
+      <w:start w:val="1"/>
+      <w:numFmt w:val="bullet"/>
+      <w:lvlText w:val="o"/>
+      <w:lvlJc w:val="left"/>
+      <w:pPr>
+        <w:ind w:left="5760" w:hanging="360"/>
+      </w:pPr>
+      <w:rPr>
+        <w:rFonts w:ascii="Courier New" w:hAnsi="Courier New" w:cs="Courier New" w:hint="default"/>
+      </w:rPr>
+    </w:lvl>
+    <w:lvl w:ilvl="8" w:tplc="04090005" w:tentative="1">
+      <w:start w:val="1"/>
+      <w:numFmt w:val="bullet"/>
+      <w:lvlText w:val=""/>
+      <w:lvlJc w:val="left"/>
+      <w:pPr>
+        <w:ind w:left="6480" w:hanging="360"/>
+      </w:pPr>
+      <w:rPr>
+        <w:rFonts w:ascii="Wingdings" w:hAnsi="Wingdings" w:hint="default"/>
+      </w:rPr>
+    </w:lvl>
+  </w:abstractNum>
+  <w:abstractNum w:abstractNumId="1">
+    <w:nsid w:val="6F7F2BC0"/>
+    <w:multiLevelType w:val="hybridMultilevel"/>
+    <w:tmpl w:val="29F85D26"/>
+    <w:lvl w:ilvl="0" w:tplc="04090001">
+      <w:start w:val="1"/>
+      <w:numFmt w:val="bullet"/>
+      <w:lvlText w:val=""/>
+      <w:lvlJc w:val="left"/>
+      <w:pPr>
+        <w:ind w:left="720" w:hanging="360"/>
+      </w:pPr>
+      <w:rPr>
+        <w:rFonts w:ascii="Symbol" w:hAnsi="Symbol" w:hint="default"/>
+      </w:rPr>
+    </w:lvl>
+    <w:lvl w:ilvl="1" w:tplc="04090003" w:tentative="1">
+      <w:start w:val="1"/>
+      <w:numFmt w:val="bullet"/>
+      <w:lvlText w:val="o"/>
+      <w:lvlJc w:val="left"/>
+      <w:pPr>
+        <w:ind w:left="1440" w:hanging="360"/>
+      </w:pPr>
+      <w:rPr>
+        <w:rFonts w:ascii="Courier New" w:hAnsi="Courier New" w:cs="Courier New" w:hint="default"/>
+      </w:rPr>
+    </w:lvl>
+    <w:lvl w:ilvl="2" w:tplc="04090005" w:tentative="1">
+      <w:start w:val="1"/>
+      <w:numFmt w:val="bullet"/>
+      <w:lvlText w:val=""/>
+      <w:lvlJc w:val="left"/>
+      <w:pPr>
+        <w:ind w:left="2160" w:hanging="360"/>
+      </w:pPr>
+      <w:rPr>
+        <w:rFonts w:ascii="Wingdings" w:hAnsi="Wingdings" w:hint="default"/>
+      </w:rPr>
+    </w:lvl>
+    <w:lvl w:ilvl="3" w:tplc="04090001" w:tentative="1">
+      <w:start w:val="1"/>
+      <w:numFmt w:val="bullet"/>
+      <w:lvlText w:val=""/>
+      <w:lvlJc w:val="left"/>
+      <w:pPr>
+        <w:ind w:left="2880" w:hanging="360"/>
+      </w:pPr>
+      <w:rPr>
+        <w:rFonts w:ascii="Symbol" w:hAnsi="Symbol" w:hint="default"/>
+      </w:rPr>
+    </w:lvl>
+    <w:lvl w:ilvl="4" w:tplc="04090003" w:tentative="1">
+      <w:start w:val="1"/>
+      <w:numFmt w:val="bullet"/>
+      <w:lvlText w:val="o"/>
+      <w:lvlJc w:val="left"/>
+      <w:pPr>
+        <w:ind w:left="3600" w:hanging="360"/>
+      </w:pPr>
+      <w:rPr>
+        <w:rFonts w:ascii="Courier New" w:hAnsi="Courier New" w:cs="Courier New" w:hint="default"/>
+      </w:rPr>
+    </w:lvl>
+    <w:lvl w:ilvl="5" w:tplc="04090005" w:tentative="1">
+      <w:start w:val="1"/>
+      <w:numFmt w:val="bullet"/>
+      <w:lvlText w:val=""/>
+      <w:lvlJc w:val="left"/>
+      <w:pPr>
+        <w:ind w:left="4320" w:hanging="360"/>
+      </w:pPr>
+      <w:rPr>
+        <w:rFonts w:ascii="Wingdings" w:hAnsi="Wingdings" w:hint="default"/>
+      </w:rPr>
+    </w:lvl>
+    <w:lvl w:ilvl="6" w:tplc="04090001" w:tentative="1">
+      <w:start w:val="1"/>
+      <w:numFmt w:val="bullet"/>
+      <w:lvlText w:val=""/>
+      <w:lvlJc w:val="left"/>
+      <w:pPr>
+        <w:ind w:left="5040" w:hanging="360"/>
+      </w:pPr>
+      <w:rPr>
+        <w:rFonts w:ascii="Symbol" w:hAnsi="Symbol" w:hint="default"/>
+      </w:rPr>
+    </w:lvl>
+    <w:lvl w:ilvl="7" w:tplc="04090003" w:tentative="1">
+      <w:start w:val="1"/>
+      <w:numFmt w:val="bullet"/>
+      <w:lvlText w:val="o"/>
+      <w:lvlJc w:val="left"/>
+      <w:pPr>
+        <w:ind w:left="5760" w:hanging="360"/>
+      </w:pPr>
+      <w:rPr>
+        <w:rFonts w:ascii="Courier New" w:hAnsi="Courier New" w:cs="Courier New" w:hint="default"/>
+      </w:rPr>
+    </w:lvl>
+    <w:lvl w:ilvl="8" w:tplc="04090005" w:tentative="1">
+      <w:start w:val="1"/>
+      <w:numFmt w:val="bullet"/>
+      <w:lvlText w:val=""/>
+      <w:lvlJc w:val="left"/>
+      <w:pPr>
+        <w:ind w:left="6480" w:hanging="360"/>
+      </w:pPr>
+      <w:rPr>
+        <w:rFonts w:ascii="Wingdings" w:hAnsi="Wingdings" w:hint="default"/>
+      </w:rPr>
+    </w:lvl>
+  </w:abstractNum>
+  <w:num w:numId="1">
+    <w:abstractNumId w:val="1"/>
+  </w:num>
+  <w:num w:numId="2">
+    <w:abstractNumId w:val="0"/>
+  </w:num>
+</w:numbering>
 </file>
 
 <file path=word/styles.xml><?xml version="1.0" encoding="utf-8"?>
@@ -1424,6 +1787,17 @@
       <w:u w:val="single"/>
     </w:rPr>
   </w:style>
+  <w:style w:type="paragraph" w:styleId="ListParagraph">
+    <w:name w:val="List Paragraph"/>
+    <w:basedOn w:val="Normal"/>
+    <w:uiPriority w:val="34"/>
+    <w:qFormat/>
+    <w:rsid w:val="00E653DA"/>
+    <w:pPr>
+      <w:ind w:left="720"/>
+      <w:contextualSpacing/>
+    </w:pPr>
+  </w:style>
 </w:styles>
 </file>
 
@@ -1693,7 +2067,7 @@
 </file>
 
 <file path=customXml/itemProps1.xml><?xml version="1.0" encoding="utf-8"?>
-<ds:datastoreItem xmlns:ds="http://schemas.openxmlformats.org/officeDocument/2006/customXml" ds:itemID="{300241BC-749C-D14D-AE89-5124914BC4E2}">
+<ds:datastoreItem xmlns:ds="http://schemas.openxmlformats.org/officeDocument/2006/customXml" ds:itemID="{23A007B3-FD14-704F-B6B9-9AF19AB630FF}">
   <ds:schemaRefs>
     <ds:schemaRef ds:uri="http://schemas.openxmlformats.org/officeDocument/2006/bibliography"/>
   </ds:schemaRefs>

</xml_diff>

<commit_message>
docs():Improve project report based on suggestions in project review
</commit_message>
<xml_diff>
--- a/P4-smartcab-report-bradmiller.docx
+++ b/P4-smartcab-report-bradmiller.docx
@@ -569,65 +569,668 @@
       </w:r>
     </w:p>
     <w:p>
+      <w:pPr>
+        <w:pStyle w:val="Heading2"/>
+      </w:pPr>
       <w:r>
         <w:lastRenderedPageBreak/>
-        <w:t>Optionally, there could also be a deadline state to incentivize the agent to move faster to the goal as the deadline approaches. In my first iteration of this algorithm I left this term out as I found it complicated the Q table and did not improve results.</w:t>
+        <w:t>Section 3 and 4 – Implement Q-Learning and Enhancing the Driving Agent</w:t>
       </w:r>
     </w:p>
     <w:p/>
     <w:p>
+      <w:r>
+        <w:t>I implemented my Q-Learning using the GLIE algorithm with a tunable decay of the “random restart” factor</w:t>
+      </w:r>
+      <w:r>
+        <w:t xml:space="preserve"> by a percentage on each trial</w:t>
+      </w:r>
+      <w:r>
+        <w:t xml:space="preserve">. I found that when the deadline is enforced, the driving agent reaches the destination approximately 80% of the time in a 100 trial run and arrives, on average, in 14 actions. This is slightly skewed as it generally takes 15-20 trials for the driving agent to begin </w:t>
+      </w:r>
+      <w:r>
+        <w:t>formulating a successful policy.</w:t>
+      </w:r>
+    </w:p>
+    <w:p/>
+    <w:p>
+      <w:pPr>
+        <w:pStyle w:val="Heading3"/>
+      </w:pPr>
+      <w:r>
+        <w:t>Tuning</w:t>
+      </w:r>
+    </w:p>
+    <w:p>
+      <w:r>
+        <w:t>Using the above described testing method of 100 trials, limited by deadlines, I tuned the model by altering the weighting factor and learning rate. The results of those tests are included below.</w:t>
+      </w:r>
+    </w:p>
+    <w:p/>
+    <w:p>
+      <w:pPr>
+        <w:pStyle w:val="Caption"/>
+        <w:keepNext/>
+      </w:pPr>
+      <w:r>
+        <w:t xml:space="preserve">Table </w:t>
+      </w:r>
+      <w:fldSimple w:instr=" SEQ Table \* ARABIC ">
+        <w:r>
+          <w:rPr>
+            <w:noProof/>
+          </w:rPr>
+          <w:t>1</w:t>
+        </w:r>
+      </w:fldSimple>
+      <w:r>
+        <w:t xml:space="preserve"> Adjusting Learning rate with fixed Discount Factor</w:t>
+      </w:r>
+    </w:p>
+    <w:tbl>
+      <w:tblPr>
+        <w:tblStyle w:val="GridTable2"/>
+        <w:tblW w:w="0" w:type="auto"/>
+        <w:tblLook w:val="04A0" w:firstRow="1" w:lastRow="0" w:firstColumn="1" w:lastColumn="0" w:noHBand="0" w:noVBand="1"/>
+      </w:tblPr>
+      <w:tblGrid>
+        <w:gridCol w:w="2424"/>
+        <w:gridCol w:w="2414"/>
+        <w:gridCol w:w="2401"/>
+        <w:gridCol w:w="2121"/>
+      </w:tblGrid>
+      <w:tr>
+        <w:trPr>
+          <w:cnfStyle w:val="100000000000" w:firstRow="1" w:lastRow="0" w:firstColumn="0" w:lastColumn="0" w:oddVBand="0" w:evenVBand="0" w:oddHBand="0" w:evenHBand="0" w:firstRowFirstColumn="0" w:firstRowLastColumn="0" w:lastRowFirstColumn="0" w:lastRowLastColumn="0"/>
+          <w:trHeight w:val="324"/>
+        </w:trPr>
+        <w:tc>
+          <w:tcPr>
+            <w:cnfStyle w:val="001000000000" w:firstRow="0" w:lastRow="0" w:firstColumn="1" w:lastColumn="0" w:oddVBand="0" w:evenVBand="0" w:oddHBand="0" w:evenHBand="0" w:firstRowFirstColumn="0" w:firstRowLastColumn="0" w:lastRowFirstColumn="0" w:lastRowLastColumn="0"/>
+            <w:tcW w:w="2424" w:type="dxa"/>
+          </w:tcPr>
+          <w:p>
+            <w:r>
+              <w:t>Discount Factor (gamma)</w:t>
+            </w:r>
+          </w:p>
+        </w:tc>
+        <w:tc>
+          <w:tcPr>
+            <w:tcW w:w="2414" w:type="dxa"/>
+          </w:tcPr>
+          <w:p>
+            <w:pPr>
+              <w:cnfStyle w:val="100000000000" w:firstRow="1" w:lastRow="0" w:firstColumn="0" w:lastColumn="0" w:oddVBand="0" w:evenVBand="0" w:oddHBand="0" w:evenHBand="0" w:firstRowFirstColumn="0" w:firstRowLastColumn="0" w:lastRowFirstColumn="0" w:lastRowLastColumn="0"/>
+            </w:pPr>
+            <w:r>
+              <w:t>Learning Rate (alpha)</w:t>
+            </w:r>
+          </w:p>
+        </w:tc>
+        <w:tc>
+          <w:tcPr>
+            <w:tcW w:w="2401" w:type="dxa"/>
+          </w:tcPr>
+          <w:p>
+            <w:pPr>
+              <w:cnfStyle w:val="100000000000" w:firstRow="1" w:lastRow="0" w:firstColumn="0" w:lastColumn="0" w:oddVBand="0" w:evenVBand="0" w:oddHBand="0" w:evenHBand="0" w:firstRowFirstColumn="0" w:firstRowLastColumn="0" w:lastRowFirstColumn="0" w:lastRowLastColumn="0"/>
+            </w:pPr>
+            <w:r>
+              <w:t>Average # of Actions to Goal</w:t>
+            </w:r>
+          </w:p>
+        </w:tc>
+        <w:tc>
+          <w:tcPr>
+            <w:tcW w:w="2121" w:type="dxa"/>
+          </w:tcPr>
+          <w:p>
+            <w:pPr>
+              <w:cnfStyle w:val="100000000000" w:firstRow="1" w:lastRow="0" w:firstColumn="0" w:lastColumn="0" w:oddVBand="0" w:evenVBand="0" w:oddHBand="0" w:evenHBand="0" w:firstRowFirstColumn="0" w:firstRowLastColumn="0" w:lastRowFirstColumn="0" w:lastRowLastColumn="0"/>
+            </w:pPr>
+            <w:r>
+              <w:t>Success Rate</w:t>
+            </w:r>
+          </w:p>
+        </w:tc>
+      </w:tr>
+      <w:tr>
+        <w:trPr>
+          <w:cnfStyle w:val="000000100000" w:firstRow="0" w:lastRow="0" w:firstColumn="0" w:lastColumn="0" w:oddVBand="0" w:evenVBand="0" w:oddHBand="1" w:evenHBand="0" w:firstRowFirstColumn="0" w:firstRowLastColumn="0" w:lastRowFirstColumn="0" w:lastRowLastColumn="0"/>
+          <w:trHeight w:val="321"/>
+        </w:trPr>
+        <w:tc>
+          <w:tcPr>
+            <w:cnfStyle w:val="001000000000" w:firstRow="0" w:lastRow="0" w:firstColumn="1" w:lastColumn="0" w:oddVBand="0" w:evenVBand="0" w:oddHBand="0" w:evenHBand="0" w:firstRowFirstColumn="0" w:firstRowLastColumn="0" w:lastRowFirstColumn="0" w:lastRowLastColumn="0"/>
+            <w:tcW w:w="2424" w:type="dxa"/>
+          </w:tcPr>
+          <w:p>
+            <w:r>
+              <w:t>0.5</w:t>
+            </w:r>
+          </w:p>
+        </w:tc>
+        <w:tc>
+          <w:tcPr>
+            <w:tcW w:w="2414" w:type="dxa"/>
+          </w:tcPr>
+          <w:p>
+            <w:pPr>
+              <w:cnfStyle w:val="000000100000" w:firstRow="0" w:lastRow="0" w:firstColumn="0" w:lastColumn="0" w:oddVBand="0" w:evenVBand="0" w:oddHBand="1" w:evenHBand="0" w:firstRowFirstColumn="0" w:firstRowLastColumn="0" w:lastRowFirstColumn="0" w:lastRowLastColumn="0"/>
+            </w:pPr>
+            <w:r>
+              <w:t>0.5</w:t>
+            </w:r>
+          </w:p>
+        </w:tc>
+        <w:tc>
+          <w:tcPr>
+            <w:tcW w:w="2401" w:type="dxa"/>
+          </w:tcPr>
+          <w:p>
+            <w:pPr>
+              <w:cnfStyle w:val="000000100000" w:firstRow="0" w:lastRow="0" w:firstColumn="0" w:lastColumn="0" w:oddVBand="0" w:evenVBand="0" w:oddHBand="1" w:evenHBand="0" w:firstRowFirstColumn="0" w:firstRowLastColumn="0" w:lastRowFirstColumn="0" w:lastRowLastColumn="0"/>
+            </w:pPr>
+            <w:r>
+              <w:t>14</w:t>
+            </w:r>
+          </w:p>
+        </w:tc>
+        <w:tc>
+          <w:tcPr>
+            <w:tcW w:w="2121" w:type="dxa"/>
+          </w:tcPr>
+          <w:p>
+            <w:pPr>
+              <w:cnfStyle w:val="000000100000" w:firstRow="0" w:lastRow="0" w:firstColumn="0" w:lastColumn="0" w:oddVBand="0" w:evenVBand="0" w:oddHBand="1" w:evenHBand="0" w:firstRowFirstColumn="0" w:firstRowLastColumn="0" w:lastRowFirstColumn="0" w:lastRowLastColumn="0"/>
+            </w:pPr>
+            <w:r>
+              <w:t>79%</w:t>
+            </w:r>
+          </w:p>
+        </w:tc>
+      </w:tr>
+      <w:tr>
+        <w:trPr>
+          <w:trHeight w:val="319"/>
+        </w:trPr>
+        <w:tc>
+          <w:tcPr>
+            <w:cnfStyle w:val="001000000000" w:firstRow="0" w:lastRow="0" w:firstColumn="1" w:lastColumn="0" w:oddVBand="0" w:evenVBand="0" w:oddHBand="0" w:evenHBand="0" w:firstRowFirstColumn="0" w:firstRowLastColumn="0" w:lastRowFirstColumn="0" w:lastRowLastColumn="0"/>
+            <w:tcW w:w="2424" w:type="dxa"/>
+          </w:tcPr>
+          <w:p>
+            <w:r>
+              <w:t>0.5</w:t>
+            </w:r>
+          </w:p>
+        </w:tc>
+        <w:tc>
+          <w:tcPr>
+            <w:tcW w:w="2414" w:type="dxa"/>
+          </w:tcPr>
+          <w:p>
+            <w:pPr>
+              <w:cnfStyle w:val="000000000000" w:firstRow="0" w:lastRow="0" w:firstColumn="0" w:lastColumn="0" w:oddVBand="0" w:evenVBand="0" w:oddHBand="0" w:evenHBand="0" w:firstRowFirstColumn="0" w:firstRowLastColumn="0" w:lastRowFirstColumn="0" w:lastRowLastColumn="0"/>
+            </w:pPr>
+            <w:r>
+              <w:t>0.3</w:t>
+            </w:r>
+          </w:p>
+        </w:tc>
+        <w:tc>
+          <w:tcPr>
+            <w:tcW w:w="2401" w:type="dxa"/>
+          </w:tcPr>
+          <w:p>
+            <w:pPr>
+              <w:cnfStyle w:val="000000000000" w:firstRow="0" w:lastRow="0" w:firstColumn="0" w:lastColumn="0" w:oddVBand="0" w:evenVBand="0" w:oddHBand="0" w:evenHBand="0" w:firstRowFirstColumn="0" w:firstRowLastColumn="0" w:lastRowFirstColumn="0" w:lastRowLastColumn="0"/>
+            </w:pPr>
+            <w:r>
+              <w:t>14</w:t>
+            </w:r>
+          </w:p>
+        </w:tc>
+        <w:tc>
+          <w:tcPr>
+            <w:tcW w:w="2121" w:type="dxa"/>
+          </w:tcPr>
+          <w:p>
+            <w:pPr>
+              <w:cnfStyle w:val="000000000000" w:firstRow="0" w:lastRow="0" w:firstColumn="0" w:lastColumn="0" w:oddVBand="0" w:evenVBand="0" w:oddHBand="0" w:evenHBand="0" w:firstRowFirstColumn="0" w:firstRowLastColumn="0" w:lastRowFirstColumn="0" w:lastRowLastColumn="0"/>
+            </w:pPr>
+            <w:r>
+              <w:t>55%</w:t>
+            </w:r>
+          </w:p>
+        </w:tc>
+      </w:tr>
+      <w:tr>
+        <w:trPr>
+          <w:cnfStyle w:val="000000100000" w:firstRow="0" w:lastRow="0" w:firstColumn="0" w:lastColumn="0" w:oddVBand="0" w:evenVBand="0" w:oddHBand="1" w:evenHBand="0" w:firstRowFirstColumn="0" w:firstRowLastColumn="0" w:lastRowFirstColumn="0" w:lastRowLastColumn="0"/>
+        </w:trPr>
+        <w:tc>
+          <w:tcPr>
+            <w:cnfStyle w:val="001000000000" w:firstRow="0" w:lastRow="0" w:firstColumn="1" w:lastColumn="0" w:oddVBand="0" w:evenVBand="0" w:oddHBand="0" w:evenHBand="0" w:firstRowFirstColumn="0" w:firstRowLastColumn="0" w:lastRowFirstColumn="0" w:lastRowLastColumn="0"/>
+            <w:tcW w:w="2424" w:type="dxa"/>
+          </w:tcPr>
+          <w:p>
+            <w:r>
+              <w:t>0.5</w:t>
+            </w:r>
+          </w:p>
+        </w:tc>
+        <w:tc>
+          <w:tcPr>
+            <w:tcW w:w="2414" w:type="dxa"/>
+          </w:tcPr>
+          <w:p>
+            <w:pPr>
+              <w:cnfStyle w:val="000000100000" w:firstRow="0" w:lastRow="0" w:firstColumn="0" w:lastColumn="0" w:oddVBand="0" w:evenVBand="0" w:oddHBand="1" w:evenHBand="0" w:firstRowFirstColumn="0" w:firstRowLastColumn="0" w:lastRowFirstColumn="0" w:lastRowLastColumn="0"/>
+            </w:pPr>
+            <w:r>
+              <w:t>0.7</w:t>
+            </w:r>
+          </w:p>
+        </w:tc>
+        <w:tc>
+          <w:tcPr>
+            <w:tcW w:w="2401" w:type="dxa"/>
+          </w:tcPr>
+          <w:p>
+            <w:pPr>
+              <w:cnfStyle w:val="000000100000" w:firstRow="0" w:lastRow="0" w:firstColumn="0" w:lastColumn="0" w:oddVBand="0" w:evenVBand="0" w:oddHBand="1" w:evenHBand="0" w:firstRowFirstColumn="0" w:firstRowLastColumn="0" w:lastRowFirstColumn="0" w:lastRowLastColumn="0"/>
+            </w:pPr>
+            <w:r>
+              <w:t>14</w:t>
+            </w:r>
+          </w:p>
+        </w:tc>
+        <w:tc>
+          <w:tcPr>
+            <w:tcW w:w="2121" w:type="dxa"/>
+          </w:tcPr>
+          <w:p>
+            <w:pPr>
+              <w:cnfStyle w:val="000000100000" w:firstRow="0" w:lastRow="0" w:firstColumn="0" w:lastColumn="0" w:oddVBand="0" w:evenVBand="0" w:oddHBand="1" w:evenHBand="0" w:firstRowFirstColumn="0" w:firstRowLastColumn="0" w:lastRowFirstColumn="0" w:lastRowLastColumn="0"/>
+            </w:pPr>
+            <w:r>
+              <w:t>52%</w:t>
+            </w:r>
+          </w:p>
+        </w:tc>
+      </w:tr>
+    </w:tbl>
+    <w:p/>
+    <w:p/>
+    <w:p>
+      <w:pPr>
+        <w:pStyle w:val="Caption"/>
+        <w:keepNext/>
+      </w:pPr>
+      <w:r>
+        <w:t xml:space="preserve">Table </w:t>
+      </w:r>
+      <w:fldSimple w:instr=" SEQ Table \* ARABIC ">
+        <w:r>
+          <w:rPr>
+            <w:noProof/>
+          </w:rPr>
+          <w:t>2</w:t>
+        </w:r>
+      </w:fldSimple>
+      <w:r>
+        <w:t xml:space="preserve"> Adjust Discount factor with fixed learning rate</w:t>
+      </w:r>
+    </w:p>
+    <w:tbl>
+      <w:tblPr>
+        <w:tblStyle w:val="GridTable2"/>
+        <w:tblW w:w="0" w:type="auto"/>
+        <w:tblLook w:val="04A0" w:firstRow="1" w:lastRow="0" w:firstColumn="1" w:lastColumn="0" w:noHBand="0" w:noVBand="1"/>
+      </w:tblPr>
+      <w:tblGrid>
+        <w:gridCol w:w="2424"/>
+        <w:gridCol w:w="2414"/>
+        <w:gridCol w:w="2401"/>
+        <w:gridCol w:w="2121"/>
+      </w:tblGrid>
+      <w:tr>
+        <w:trPr>
+          <w:cnfStyle w:val="100000000000" w:firstRow="1" w:lastRow="0" w:firstColumn="0" w:lastColumn="0" w:oddVBand="0" w:evenVBand="0" w:oddHBand="0" w:evenHBand="0" w:firstRowFirstColumn="0" w:firstRowLastColumn="0" w:lastRowFirstColumn="0" w:lastRowLastColumn="0"/>
+          <w:trHeight w:val="324"/>
+        </w:trPr>
+        <w:tc>
+          <w:tcPr>
+            <w:cnfStyle w:val="001000000000" w:firstRow="0" w:lastRow="0" w:firstColumn="1" w:lastColumn="0" w:oddVBand="0" w:evenVBand="0" w:oddHBand="0" w:evenHBand="0" w:firstRowFirstColumn="0" w:firstRowLastColumn="0" w:lastRowFirstColumn="0" w:lastRowLastColumn="0"/>
+            <w:tcW w:w="2424" w:type="dxa"/>
+          </w:tcPr>
+          <w:p>
+            <w:r>
+              <w:t>Discount Factor (gamma)</w:t>
+            </w:r>
+          </w:p>
+        </w:tc>
+        <w:tc>
+          <w:tcPr>
+            <w:tcW w:w="2414" w:type="dxa"/>
+          </w:tcPr>
+          <w:p>
+            <w:pPr>
+              <w:cnfStyle w:val="100000000000" w:firstRow="1" w:lastRow="0" w:firstColumn="0" w:lastColumn="0" w:oddVBand="0" w:evenVBand="0" w:oddHBand="0" w:evenHBand="0" w:firstRowFirstColumn="0" w:firstRowLastColumn="0" w:lastRowFirstColumn="0" w:lastRowLastColumn="0"/>
+            </w:pPr>
+            <w:r>
+              <w:t>Learning Rate (alpha)</w:t>
+            </w:r>
+          </w:p>
+        </w:tc>
+        <w:tc>
+          <w:tcPr>
+            <w:tcW w:w="2401" w:type="dxa"/>
+          </w:tcPr>
+          <w:p>
+            <w:pPr>
+              <w:cnfStyle w:val="100000000000" w:firstRow="1" w:lastRow="0" w:firstColumn="0" w:lastColumn="0" w:oddVBand="0" w:evenVBand="0" w:oddHBand="0" w:evenHBand="0" w:firstRowFirstColumn="0" w:firstRowLastColumn="0" w:lastRowFirstColumn="0" w:lastRowLastColumn="0"/>
+            </w:pPr>
+            <w:r>
+              <w:t>Average # of Actions to Goal</w:t>
+            </w:r>
+          </w:p>
+        </w:tc>
+        <w:tc>
+          <w:tcPr>
+            <w:tcW w:w="2121" w:type="dxa"/>
+          </w:tcPr>
+          <w:p>
+            <w:pPr>
+              <w:cnfStyle w:val="100000000000" w:firstRow="1" w:lastRow="0" w:firstColumn="0" w:lastColumn="0" w:oddVBand="0" w:evenVBand="0" w:oddHBand="0" w:evenHBand="0" w:firstRowFirstColumn="0" w:firstRowLastColumn="0" w:lastRowFirstColumn="0" w:lastRowLastColumn="0"/>
+            </w:pPr>
+            <w:r>
+              <w:t>Success Rate</w:t>
+            </w:r>
+          </w:p>
+        </w:tc>
+      </w:tr>
+      <w:tr>
+        <w:trPr>
+          <w:cnfStyle w:val="000000100000" w:firstRow="0" w:lastRow="0" w:firstColumn="0" w:lastColumn="0" w:oddVBand="0" w:evenVBand="0" w:oddHBand="1" w:evenHBand="0" w:firstRowFirstColumn="0" w:firstRowLastColumn="0" w:lastRowFirstColumn="0" w:lastRowLastColumn="0"/>
+          <w:trHeight w:val="321"/>
+        </w:trPr>
+        <w:tc>
+          <w:tcPr>
+            <w:cnfStyle w:val="001000000000" w:firstRow="0" w:lastRow="0" w:firstColumn="1" w:lastColumn="0" w:oddVBand="0" w:evenVBand="0" w:oddHBand="0" w:evenHBand="0" w:firstRowFirstColumn="0" w:firstRowLastColumn="0" w:lastRowFirstColumn="0" w:lastRowLastColumn="0"/>
+            <w:tcW w:w="2424" w:type="dxa"/>
+          </w:tcPr>
+          <w:p>
+            <w:r>
+              <w:t>0.</w:t>
+            </w:r>
+            <w:r>
+              <w:t>3</w:t>
+            </w:r>
+          </w:p>
+        </w:tc>
+        <w:tc>
+          <w:tcPr>
+            <w:tcW w:w="2414" w:type="dxa"/>
+          </w:tcPr>
+          <w:p>
+            <w:pPr>
+              <w:cnfStyle w:val="000000100000" w:firstRow="0" w:lastRow="0" w:firstColumn="0" w:lastColumn="0" w:oddVBand="0" w:evenVBand="0" w:oddHBand="1" w:evenHBand="0" w:firstRowFirstColumn="0" w:firstRowLastColumn="0" w:lastRowFirstColumn="0" w:lastRowLastColumn="0"/>
+            </w:pPr>
+            <w:r>
+              <w:t>0.5</w:t>
+            </w:r>
+          </w:p>
+        </w:tc>
+        <w:tc>
+          <w:tcPr>
+            <w:tcW w:w="2401" w:type="dxa"/>
+          </w:tcPr>
+          <w:p>
+            <w:pPr>
+              <w:cnfStyle w:val="000000100000" w:firstRow="0" w:lastRow="0" w:firstColumn="0" w:lastColumn="0" w:oddVBand="0" w:evenVBand="0" w:oddHBand="1" w:evenHBand="0" w:firstRowFirstColumn="0" w:firstRowLastColumn="0" w:lastRowFirstColumn="0" w:lastRowLastColumn="0"/>
+            </w:pPr>
+            <w:r>
+              <w:t>1</w:t>
+            </w:r>
+            <w:r>
+              <w:t>5</w:t>
+            </w:r>
+          </w:p>
+        </w:tc>
+        <w:tc>
+          <w:tcPr>
+            <w:tcW w:w="2121" w:type="dxa"/>
+          </w:tcPr>
+          <w:p>
+            <w:pPr>
+              <w:cnfStyle w:val="000000100000" w:firstRow="0" w:lastRow="0" w:firstColumn="0" w:lastColumn="0" w:oddVBand="0" w:evenVBand="0" w:oddHBand="1" w:evenHBand="0" w:firstRowFirstColumn="0" w:firstRowLastColumn="0" w:lastRowFirstColumn="0" w:lastRowLastColumn="0"/>
+            </w:pPr>
+            <w:r>
+              <w:t>69%</w:t>
+            </w:r>
+          </w:p>
+        </w:tc>
+      </w:tr>
+      <w:tr>
+        <w:tc>
+          <w:tcPr>
+            <w:cnfStyle w:val="001000000000" w:firstRow="0" w:lastRow="0" w:firstColumn="1" w:lastColumn="0" w:oddVBand="0" w:evenVBand="0" w:oddHBand="0" w:evenHBand="0" w:firstRowFirstColumn="0" w:firstRowLastColumn="0" w:lastRowFirstColumn="0" w:lastRowLastColumn="0"/>
+            <w:tcW w:w="2424" w:type="dxa"/>
+          </w:tcPr>
+          <w:p>
+            <w:r>
+              <w:t>0.</w:t>
+            </w:r>
+            <w:r>
+              <w:t>7</w:t>
+            </w:r>
+          </w:p>
+        </w:tc>
+        <w:tc>
+          <w:tcPr>
+            <w:tcW w:w="2414" w:type="dxa"/>
+          </w:tcPr>
+          <w:p>
+            <w:pPr>
+              <w:cnfStyle w:val="000000000000" w:firstRow="0" w:lastRow="0" w:firstColumn="0" w:lastColumn="0" w:oddVBand="0" w:evenVBand="0" w:oddHBand="0" w:evenHBand="0" w:firstRowFirstColumn="0" w:firstRowLastColumn="0" w:lastRowFirstColumn="0" w:lastRowLastColumn="0"/>
+            </w:pPr>
+            <w:r>
+              <w:t>0.</w:t>
+            </w:r>
+            <w:r>
+              <w:t>5</w:t>
+            </w:r>
+          </w:p>
+        </w:tc>
+        <w:tc>
+          <w:tcPr>
+            <w:tcW w:w="2401" w:type="dxa"/>
+          </w:tcPr>
+          <w:p>
+            <w:pPr>
+              <w:cnfStyle w:val="000000000000" w:firstRow="0" w:lastRow="0" w:firstColumn="0" w:lastColumn="0" w:oddVBand="0" w:evenVBand="0" w:oddHBand="0" w:evenHBand="0" w:firstRowFirstColumn="0" w:firstRowLastColumn="0" w:lastRowFirstColumn="0" w:lastRowLastColumn="0"/>
+            </w:pPr>
+            <w:r>
+              <w:t>1</w:t>
+            </w:r>
+            <w:r>
+              <w:t>5</w:t>
+            </w:r>
+          </w:p>
+        </w:tc>
+        <w:tc>
+          <w:tcPr>
+            <w:tcW w:w="2121" w:type="dxa"/>
+          </w:tcPr>
+          <w:p>
+            <w:pPr>
+              <w:cnfStyle w:val="000000000000" w:firstRow="0" w:lastRow="0" w:firstColumn="0" w:lastColumn="0" w:oddVBand="0" w:evenVBand="0" w:oddHBand="0" w:evenHBand="0" w:firstRowFirstColumn="0" w:firstRowLastColumn="0" w:lastRowFirstColumn="0" w:lastRowLastColumn="0"/>
+            </w:pPr>
+            <w:r>
+              <w:t>57%</w:t>
+            </w:r>
+          </w:p>
+        </w:tc>
+      </w:tr>
+    </w:tbl>
+    <w:p/>
+    <w:p>
+      <w:r>
+        <w:t xml:space="preserve">After running these tuning trials, it appears that optimal performance is achieved when learning rate and the discount factor are </w:t>
+      </w:r>
+      <w:r>
+        <w:t>set to 0.5</w:t>
+      </w:r>
+      <w:r>
+        <w:t>.</w:t>
+      </w:r>
+      <w:r>
+        <w:t xml:space="preserve"> The second set of tuning trials were to decide on a “random restart” percentage and a decay factor for that percentage.</w:t>
+      </w:r>
+    </w:p>
+    <w:p/>
+    <w:p>
       <w:pPr>
         <w:pStyle w:val="Heading2"/>
       </w:pPr>
       <w:r>
-        <w:t>Section 3 and 4 – Implement Q-Learning and Enhancing the Driving Agent</w:t>
+        <w:t>Optimal Policy Discussion</w:t>
       </w:r>
     </w:p>
     <w:p/>
     <w:p>
       <w:r>
-        <w:t>I implemented my Q-Learning using the GLIE algorithm with a tunable decay of the “random restart” factor</w:t>
-      </w:r>
-      <w:r>
-        <w:t xml:space="preserve"> by a percentage on each trial</w:t>
-      </w:r>
-      <w:r>
-        <w:t>. I found that when the deadline is enforced, the driving agent reaches the destination approximately 80% of the time in a 100 trial run and arrives, on average, in 14 actions. This is slightly skewed as it generally takes 15-20 trials for the driving agent to begin formulating a successful policy.</w:t>
+        <w:t xml:space="preserve">With the experiment setup in this way, there are 192 possible state-action pairs. (2 possible light states, 2 left, right and oncoming vehicle states, three possible waypoints, and four actions). </w:t>
+      </w:r>
+      <w:r>
+        <w:t>The theoretical optimal policy would have the agent</w:t>
+      </w:r>
+      <w:r>
+        <w:t xml:space="preserve"> explore all 192 and correctly assign a h</w:t>
+      </w:r>
+      <w:r>
+        <w:t>igh Q-value to 48 possible state-action pairs</w:t>
+      </w:r>
+      <w:r>
+        <w:t>,</w:t>
+      </w:r>
+      <w:r>
+        <w:t xml:space="preserve"> these would represent he optimal action at each possible state,</w:t>
+      </w:r>
+      <w:r>
+        <w:t xml:space="preserve"> and a lesser value to the remaining 144 possibilities</w:t>
+      </w:r>
+      <w:r>
+        <w:t>, indicating a sub</w:t>
+      </w:r>
+      <w:r>
+        <w:t>-optimal action</w:t>
+      </w:r>
+      <w:r>
+        <w:t>.</w:t>
       </w:r>
     </w:p>
     <w:p/>
     <w:p>
       <w:r>
-        <w:t>If the driving agent is allowed to make unlimited actions per trial, the performance was generally much poorer. I believe this could be improved by a more sophisticated reward structure. This result is reinforced by a run of the agent with the deadline limit enforced using 500 trials. Performance above approximately 225 trials generally begins to deteriorate as the Q table becomes more complex. This leads me to believe that, for this algorithm, implemented in this manner, the optimal policy is achieved between 100-180 trials.</w:t>
+        <w:t xml:space="preserve">Within 100 trials, this algorithm returns approximately 70 unique state-action pairs. Once the algorithm discovers these 70 pairs, it appears to perform very well, with a success rate in excess of 90% of reaching the destination with a positive reward and within the deadline. </w:t>
+      </w:r>
+      <w:r>
+        <w:t>This se</w:t>
+      </w:r>
+      <w:r>
+        <w:t>ems like a small percentage of the ex</w:t>
+      </w:r>
+      <w:r>
+        <w:t xml:space="preserve">plorable space being explored, but in a space where the agent is never more than 12 moves away from the goal (moving from opposite corners) the rest of the state action pairs appear to be unnecessary to achieving the goal of reaching the destination within a specified number of actions with positive reward. If the space were larger, the specified number of actions fewer, or the reward structure more negative to sub-optimal actions, this policy would most likely not provide good results. </w:t>
       </w:r>
     </w:p>
     <w:p/>
-    <w:p>
-      <w:r>
-        <w:t xml:space="preserve">Within 100 trials, this algorithm returns approximately 70 unique state-action pairs. Once the algorithm discovers these 70 pairs, it appears to perform very well, with a success rate in excess of 90% of reaching the destination with a positive reward and within the deadline. Running the algorithm with 500 trials, it discovers approximately 30 additional state-action pairs, indicating that within 100 trials, approximately 70% of this state space has been explored and iterated upon. </w:t>
-      </w:r>
-    </w:p>
     <w:p/>
     <w:p>
       <w:pPr>
-        <w:rPr>
-          <w:b/>
-        </w:rPr>
-      </w:pPr>
-      <w:r>
-        <w:rPr>
-          <w:b/>
-        </w:rPr>
-        <w:t>Methods of Improvement:</w:t>
-      </w:r>
-    </w:p>
+        <w:pStyle w:val="Heading2"/>
+      </w:pPr>
+      <w:r>
+        <w:t>Methods of Improvement</w:t>
+      </w:r>
+    </w:p>
+    <w:p/>
+    <w:p>
+      <w:r>
+        <w:t>These are simply thoughts on how the agent could be improved and not necessarily items that were implemented in my agent. As the goal of this project is to implement the agent in an effective way, that has been achieved, for further improvements, I’ve discussed them below.</w:t>
+      </w:r>
+    </w:p>
+    <w:p/>
     <w:p>
       <w:r>
         <w:t xml:space="preserve">There is a lack of urgency for the agent to follow the next directional waypoint </w:t>
       </w:r>
       <w:r>
-        <w:t>regardless of consequences as the deadline nears. As a result, the agent sometimes gets stuck making cumulative decisions that sum to a positive reward, but do not advance the agent towards the destination. This could be improved with some form of weighted reward system as the deadline nears. I experimented with such a system but was unable to find the performance I was looking for and subsequently commented out portions of code related to that effort.</w:t>
-      </w:r>
+        <w:t xml:space="preserve">regardless of consequences as the deadline nears. As a result, the agent sometimes gets stuck making cumulative decisions that sum to a positive reward, but do not advance the agent towards the destination. </w:t>
+      </w:r>
+    </w:p>
+    <w:p/>
+    <w:p>
+      <w:r>
+        <w:t>This could be improved</w:t>
+      </w:r>
+      <w:r>
+        <w:t xml:space="preserve"> in two ways.</w:t>
+      </w:r>
+    </w:p>
+    <w:p>
+      <w:pPr>
+        <w:pStyle w:val="ListParagraph"/>
+        <w:numPr>
+          <w:ilvl w:val="0"/>
+          <w:numId w:val="3"/>
+        </w:numPr>
+      </w:pPr>
+      <w:r>
+        <w:t xml:space="preserve">I believe the current reward system could be tuned to sum to a negative reward if non-advancing moves are repeatedly taken. </w:t>
+      </w:r>
+      <w:r>
+        <w:t>As it is now, the reward system only gives negative reward when a dangerous move is taken such as running a red light. This could technically sum to large positive reward just for circling the block “legally”. This system offers no reward to progress to the goal. A better reward system would be a slightly negative reward for a non-progressing but “legal” action and a heavily negative reward for “illegal” moves. This would generate a safe driver with incentive to move toward the goal.</w:t>
+      </w:r>
+    </w:p>
+    <w:p>
+      <w:pPr>
+        <w:pStyle w:val="ListParagraph"/>
+        <w:numPr>
+          <w:ilvl w:val="0"/>
+          <w:numId w:val="3"/>
+        </w:numPr>
+      </w:pPr>
+      <w:r>
+        <w:t xml:space="preserve">This </w:t>
+      </w:r>
+      <w:r>
+        <w:t>could also</w:t>
+      </w:r>
+      <w:r>
+        <w:t xml:space="preserve"> take the form of</w:t>
+      </w:r>
+      <w:r>
+        <w:t xml:space="preserve"> a non-linear reward system. As the deadline approaches, the reward structure would be more skewed </w:t>
+      </w:r>
+      <w:r>
+        <w:t>toward taking an action, preferably toward the goal. This would reduce the positive 1 reward for a “None” action as the deadline approached.</w:t>
+      </w:r>
+    </w:p>
+    <w:p/>
+    <w:p>
+      <w:r>
+        <w:t xml:space="preserve">Both of these would require deeper edits than the “agent” file </w:t>
+      </w:r>
+      <w:r>
+        <w:t>and I think are beyond the scope and intent of this project.</w:t>
+      </w:r>
+      <w:bookmarkStart w:id="0" w:name="_GoBack"/>
+      <w:bookmarkEnd w:id="0"/>
     </w:p>
     <w:p/>
     <w:p/>
@@ -636,8 +1239,6 @@
       <w:r>
         <w:t>Notes and console output is provided in the agent.py file for the rest of this section.</w:t>
       </w:r>
-      <w:bookmarkStart w:id="0" w:name="_GoBack"/>
-      <w:bookmarkEnd w:id="0"/>
     </w:p>
     <w:sectPr>
       <w:headerReference w:type="even" r:id="rId8"/>
@@ -794,7 +1395,7 @@
       <w:rPr>
         <w:noProof/>
       </w:rPr>
-      <w:t>March 24, 2016</w:t>
+      <w:t>April 6, 2016</w:t>
     </w:r>
     <w:r>
       <w:fldChar w:fldCharType="end"/>
@@ -809,6 +1410,92 @@
 <file path=word/numbering.xml><?xml version="1.0" encoding="utf-8"?>
 <w:numbering xmlns:wpc="http://schemas.microsoft.com/office/word/2010/wordprocessingCanvas" xmlns:mo="http://schemas.microsoft.com/office/mac/office/2008/main" xmlns:mc="http://schemas.openxmlformats.org/markup-compatibility/2006" xmlns:mv="urn:schemas-microsoft-com:mac:vml" xmlns:o="urn:schemas-microsoft-com:office:office" xmlns:r="http://schemas.openxmlformats.org/officeDocument/2006/relationships" xmlns:m="http://schemas.openxmlformats.org/officeDocument/2006/math" xmlns:v="urn:schemas-microsoft-com:vml" xmlns:wp14="http://schemas.microsoft.com/office/word/2010/wordprocessingDrawing" xmlns:wp="http://schemas.openxmlformats.org/drawingml/2006/wordprocessingDrawing" xmlns:w10="urn:schemas-microsoft-com:office:word" xmlns:w="http://schemas.openxmlformats.org/wordprocessingml/2006/main" xmlns:w14="http://schemas.microsoft.com/office/word/2010/wordml" xmlns:w15="http://schemas.microsoft.com/office/word/2012/wordml" xmlns:wpg="http://schemas.microsoft.com/office/word/2010/wordprocessingGroup" xmlns:wpi="http://schemas.microsoft.com/office/word/2010/wordprocessingInk" xmlns:wne="http://schemas.microsoft.com/office/word/2006/wordml" xmlns:wps="http://schemas.microsoft.com/office/word/2010/wordprocessingShape" mc:Ignorable="w14 w15 wp14">
   <w:abstractNum w:abstractNumId="0">
+    <w:nsid w:val="07921044"/>
+    <w:multiLevelType w:val="hybridMultilevel"/>
+    <w:tmpl w:val="551C893E"/>
+    <w:lvl w:ilvl="0" w:tplc="0409000F">
+      <w:start w:val="1"/>
+      <w:numFmt w:val="decimal"/>
+      <w:lvlText w:val="%1."/>
+      <w:lvlJc w:val="left"/>
+      <w:pPr>
+        <w:ind w:left="776" w:hanging="360"/>
+      </w:pPr>
+    </w:lvl>
+    <w:lvl w:ilvl="1" w:tplc="04090019" w:tentative="1">
+      <w:start w:val="1"/>
+      <w:numFmt w:val="lowerLetter"/>
+      <w:lvlText w:val="%2."/>
+      <w:lvlJc w:val="left"/>
+      <w:pPr>
+        <w:ind w:left="1496" w:hanging="360"/>
+      </w:pPr>
+    </w:lvl>
+    <w:lvl w:ilvl="2" w:tplc="0409001B" w:tentative="1">
+      <w:start w:val="1"/>
+      <w:numFmt w:val="lowerRoman"/>
+      <w:lvlText w:val="%3."/>
+      <w:lvlJc w:val="right"/>
+      <w:pPr>
+        <w:ind w:left="2216" w:hanging="180"/>
+      </w:pPr>
+    </w:lvl>
+    <w:lvl w:ilvl="3" w:tplc="0409000F" w:tentative="1">
+      <w:start w:val="1"/>
+      <w:numFmt w:val="decimal"/>
+      <w:lvlText w:val="%4."/>
+      <w:lvlJc w:val="left"/>
+      <w:pPr>
+        <w:ind w:left="2936" w:hanging="360"/>
+      </w:pPr>
+    </w:lvl>
+    <w:lvl w:ilvl="4" w:tplc="04090019" w:tentative="1">
+      <w:start w:val="1"/>
+      <w:numFmt w:val="lowerLetter"/>
+      <w:lvlText w:val="%5."/>
+      <w:lvlJc w:val="left"/>
+      <w:pPr>
+        <w:ind w:left="3656" w:hanging="360"/>
+      </w:pPr>
+    </w:lvl>
+    <w:lvl w:ilvl="5" w:tplc="0409001B" w:tentative="1">
+      <w:start w:val="1"/>
+      <w:numFmt w:val="lowerRoman"/>
+      <w:lvlText w:val="%6."/>
+      <w:lvlJc w:val="right"/>
+      <w:pPr>
+        <w:ind w:left="4376" w:hanging="180"/>
+      </w:pPr>
+    </w:lvl>
+    <w:lvl w:ilvl="6" w:tplc="0409000F" w:tentative="1">
+      <w:start w:val="1"/>
+      <w:numFmt w:val="decimal"/>
+      <w:lvlText w:val="%7."/>
+      <w:lvlJc w:val="left"/>
+      <w:pPr>
+        <w:ind w:left="5096" w:hanging="360"/>
+      </w:pPr>
+    </w:lvl>
+    <w:lvl w:ilvl="7" w:tplc="04090019" w:tentative="1">
+      <w:start w:val="1"/>
+      <w:numFmt w:val="lowerLetter"/>
+      <w:lvlText w:val="%8."/>
+      <w:lvlJc w:val="left"/>
+      <w:pPr>
+        <w:ind w:left="5816" w:hanging="360"/>
+      </w:pPr>
+    </w:lvl>
+    <w:lvl w:ilvl="8" w:tplc="0409001B" w:tentative="1">
+      <w:start w:val="1"/>
+      <w:numFmt w:val="lowerRoman"/>
+      <w:lvlText w:val="%9."/>
+      <w:lvlJc w:val="right"/>
+      <w:pPr>
+        <w:ind w:left="6536" w:hanging="180"/>
+      </w:pPr>
+    </w:lvl>
+  </w:abstractNum>
+  <w:abstractNum w:abstractNumId="1">
     <w:nsid w:val="403322B7"/>
     <w:multiLevelType w:val="hybridMultilevel"/>
     <w:tmpl w:val="02EA389E"/>
@@ -921,7 +1608,7 @@
       </w:rPr>
     </w:lvl>
   </w:abstractNum>
-  <w:abstractNum w:abstractNumId="1">
+  <w:abstractNum w:abstractNumId="2">
     <w:nsid w:val="6F7F2BC0"/>
     <w:multiLevelType w:val="hybridMultilevel"/>
     <w:tmpl w:val="29F85D26"/>
@@ -1035,9 +1722,12 @@
     </w:lvl>
   </w:abstractNum>
   <w:num w:numId="1">
+    <w:abstractNumId w:val="2"/>
+  </w:num>
+  <w:num w:numId="2">
     <w:abstractNumId w:val="1"/>
   </w:num>
-  <w:num w:numId="2">
+  <w:num w:numId="3">
     <w:abstractNumId w:val="0"/>
   </w:num>
 </w:numbering>
@@ -1798,6 +2488,218 @@
       <w:contextualSpacing/>
     </w:pPr>
   </w:style>
+  <w:style w:type="table" w:styleId="PlainTable4">
+    <w:name w:val="Plain Table 4"/>
+    <w:basedOn w:val="TableNormal"/>
+    <w:uiPriority w:val="44"/>
+    <w:rsid w:val="00296861"/>
+    <w:tblPr>
+      <w:tblStyleRowBandSize w:val="1"/>
+      <w:tblStyleColBandSize w:val="1"/>
+      <w:tblInd w:w="0" w:type="dxa"/>
+      <w:tblCellMar>
+        <w:top w:w="0" w:type="dxa"/>
+        <w:left w:w="108" w:type="dxa"/>
+        <w:bottom w:w="0" w:type="dxa"/>
+        <w:right w:w="108" w:type="dxa"/>
+      </w:tblCellMar>
+    </w:tblPr>
+    <w:tblStylePr w:type="firstRow">
+      <w:rPr>
+        <w:b/>
+        <w:bCs/>
+      </w:rPr>
+    </w:tblStylePr>
+    <w:tblStylePr w:type="lastRow">
+      <w:rPr>
+        <w:b/>
+        <w:bCs/>
+      </w:rPr>
+    </w:tblStylePr>
+    <w:tblStylePr w:type="firstCol">
+      <w:rPr>
+        <w:b/>
+        <w:bCs/>
+      </w:rPr>
+    </w:tblStylePr>
+    <w:tblStylePr w:type="lastCol">
+      <w:rPr>
+        <w:b/>
+        <w:bCs/>
+      </w:rPr>
+    </w:tblStylePr>
+    <w:tblStylePr w:type="band1Vert">
+      <w:tblPr/>
+      <w:tcPr>
+        <w:shd w:val="clear" w:color="auto" w:fill="F2F2F2" w:themeFill="background1" w:themeFillShade="F2"/>
+      </w:tcPr>
+    </w:tblStylePr>
+    <w:tblStylePr w:type="band1Horz">
+      <w:tblPr/>
+      <w:tcPr>
+        <w:shd w:val="clear" w:color="auto" w:fill="F2F2F2" w:themeFill="background1" w:themeFillShade="F2"/>
+      </w:tcPr>
+    </w:tblStylePr>
+  </w:style>
+  <w:style w:type="table" w:styleId="GridTable1Light">
+    <w:name w:val="Grid Table 1 Light"/>
+    <w:basedOn w:val="TableNormal"/>
+    <w:uiPriority w:val="46"/>
+    <w:rsid w:val="00296861"/>
+    <w:tblPr>
+      <w:tblStyleRowBandSize w:val="1"/>
+      <w:tblStyleColBandSize w:val="1"/>
+      <w:tblInd w:w="0" w:type="dxa"/>
+      <w:tblBorders>
+        <w:top w:val="single" w:sz="4" w:space="0" w:color="999999" w:themeColor="text1" w:themeTint="66"/>
+        <w:left w:val="single" w:sz="4" w:space="0" w:color="999999" w:themeColor="text1" w:themeTint="66"/>
+        <w:bottom w:val="single" w:sz="4" w:space="0" w:color="999999" w:themeColor="text1" w:themeTint="66"/>
+        <w:right w:val="single" w:sz="4" w:space="0" w:color="999999" w:themeColor="text1" w:themeTint="66"/>
+        <w:insideH w:val="single" w:sz="4" w:space="0" w:color="999999" w:themeColor="text1" w:themeTint="66"/>
+        <w:insideV w:val="single" w:sz="4" w:space="0" w:color="999999" w:themeColor="text1" w:themeTint="66"/>
+      </w:tblBorders>
+      <w:tblCellMar>
+        <w:top w:w="0" w:type="dxa"/>
+        <w:left w:w="108" w:type="dxa"/>
+        <w:bottom w:w="0" w:type="dxa"/>
+        <w:right w:w="108" w:type="dxa"/>
+      </w:tblCellMar>
+    </w:tblPr>
+    <w:tblStylePr w:type="firstRow">
+      <w:rPr>
+        <w:b/>
+        <w:bCs/>
+      </w:rPr>
+      <w:tblPr/>
+      <w:tcPr>
+        <w:tcBorders>
+          <w:bottom w:val="single" w:sz="12" w:space="0" w:color="666666" w:themeColor="text1" w:themeTint="99"/>
+        </w:tcBorders>
+      </w:tcPr>
+    </w:tblStylePr>
+    <w:tblStylePr w:type="lastRow">
+      <w:rPr>
+        <w:b/>
+        <w:bCs/>
+      </w:rPr>
+      <w:tblPr/>
+      <w:tcPr>
+        <w:tcBorders>
+          <w:top w:val="double" w:sz="2" w:space="0" w:color="666666" w:themeColor="text1" w:themeTint="99"/>
+        </w:tcBorders>
+      </w:tcPr>
+    </w:tblStylePr>
+    <w:tblStylePr w:type="firstCol">
+      <w:rPr>
+        <w:b/>
+        <w:bCs/>
+      </w:rPr>
+    </w:tblStylePr>
+    <w:tblStylePr w:type="lastCol">
+      <w:rPr>
+        <w:b/>
+        <w:bCs/>
+      </w:rPr>
+    </w:tblStylePr>
+  </w:style>
+  <w:style w:type="table" w:styleId="GridTable2">
+    <w:name w:val="Grid Table 2"/>
+    <w:basedOn w:val="TableNormal"/>
+    <w:uiPriority w:val="47"/>
+    <w:rsid w:val="00296861"/>
+    <w:tblPr>
+      <w:tblStyleRowBandSize w:val="1"/>
+      <w:tblStyleColBandSize w:val="1"/>
+      <w:tblInd w:w="0" w:type="dxa"/>
+      <w:tblBorders>
+        <w:top w:val="single" w:sz="2" w:space="0" w:color="666666" w:themeColor="text1" w:themeTint="99"/>
+        <w:bottom w:val="single" w:sz="2" w:space="0" w:color="666666" w:themeColor="text1" w:themeTint="99"/>
+        <w:insideH w:val="single" w:sz="2" w:space="0" w:color="666666" w:themeColor="text1" w:themeTint="99"/>
+        <w:insideV w:val="single" w:sz="2" w:space="0" w:color="666666" w:themeColor="text1" w:themeTint="99"/>
+      </w:tblBorders>
+      <w:tblCellMar>
+        <w:top w:w="0" w:type="dxa"/>
+        <w:left w:w="108" w:type="dxa"/>
+        <w:bottom w:w="0" w:type="dxa"/>
+        <w:right w:w="108" w:type="dxa"/>
+      </w:tblCellMar>
+    </w:tblPr>
+    <w:tblStylePr w:type="firstRow">
+      <w:rPr>
+        <w:b/>
+        <w:bCs/>
+      </w:rPr>
+      <w:tblPr/>
+      <w:tcPr>
+        <w:tcBorders>
+          <w:top w:val="nil"/>
+          <w:bottom w:val="single" w:sz="12" w:space="0" w:color="666666" w:themeColor="text1" w:themeTint="99"/>
+          <w:insideH w:val="nil"/>
+          <w:insideV w:val="nil"/>
+        </w:tcBorders>
+        <w:shd w:val="clear" w:color="auto" w:fill="FFFFFF" w:themeFill="background1"/>
+      </w:tcPr>
+    </w:tblStylePr>
+    <w:tblStylePr w:type="lastRow">
+      <w:rPr>
+        <w:b/>
+        <w:bCs/>
+      </w:rPr>
+      <w:tblPr/>
+      <w:tcPr>
+        <w:tcBorders>
+          <w:top w:val="double" w:sz="2" w:space="0" w:color="666666" w:themeColor="text1" w:themeTint="99"/>
+          <w:bottom w:val="nil"/>
+          <w:insideH w:val="nil"/>
+          <w:insideV w:val="nil"/>
+        </w:tcBorders>
+        <w:shd w:val="clear" w:color="auto" w:fill="FFFFFF" w:themeFill="background1"/>
+      </w:tcPr>
+    </w:tblStylePr>
+    <w:tblStylePr w:type="firstCol">
+      <w:rPr>
+        <w:b/>
+        <w:bCs/>
+      </w:rPr>
+    </w:tblStylePr>
+    <w:tblStylePr w:type="lastCol">
+      <w:rPr>
+        <w:b/>
+        <w:bCs/>
+      </w:rPr>
+    </w:tblStylePr>
+    <w:tblStylePr w:type="band1Vert">
+      <w:tblPr/>
+      <w:tcPr>
+        <w:shd w:val="clear" w:color="auto" w:fill="CCCCCC" w:themeFill="text1" w:themeFillTint="33"/>
+      </w:tcPr>
+    </w:tblStylePr>
+    <w:tblStylePr w:type="band1Horz">
+      <w:tblPr/>
+      <w:tcPr>
+        <w:shd w:val="clear" w:color="auto" w:fill="CCCCCC" w:themeFill="text1" w:themeFillTint="33"/>
+      </w:tcPr>
+    </w:tblStylePr>
+  </w:style>
+  <w:style w:type="paragraph" w:styleId="Caption">
+    <w:name w:val="caption"/>
+    <w:basedOn w:val="Normal"/>
+    <w:next w:val="Normal"/>
+    <w:uiPriority w:val="35"/>
+    <w:unhideWhenUsed/>
+    <w:qFormat/>
+    <w:rsid w:val="00296861"/>
+    <w:pPr>
+      <w:spacing w:after="200"/>
+    </w:pPr>
+    <w:rPr>
+      <w:i/>
+      <w:iCs/>
+      <w:color w:val="44546A" w:themeColor="text2"/>
+      <w:sz w:val="18"/>
+      <w:szCs w:val="18"/>
+    </w:rPr>
+  </w:style>
 </w:styles>
 </file>
 
@@ -2067,7 +2969,7 @@
 </file>
 
 <file path=customXml/itemProps1.xml><?xml version="1.0" encoding="utf-8"?>
-<ds:datastoreItem xmlns:ds="http://schemas.openxmlformats.org/officeDocument/2006/customXml" ds:itemID="{23A007B3-FD14-704F-B6B9-9AF19AB630FF}">
+<ds:datastoreItem xmlns:ds="http://schemas.openxmlformats.org/officeDocument/2006/customXml" ds:itemID="{1BF5E059-9840-A04E-BBBC-0F7B1C1E3EFD}">
   <ds:schemaRefs>
     <ds:schemaRef ds:uri="http://schemas.openxmlformats.org/officeDocument/2006/bibliography"/>
   </ds:schemaRefs>

</xml_diff>

<commit_message>
refactor():Remove deadline code, edit report to reflect a behavior analysis
</commit_message>
<xml_diff>
--- a/P4-smartcab-report-bradmiller.docx
+++ b/P4-smartcab-report-bradmiller.docx
@@ -569,11 +569,23 @@
       </w:r>
     </w:p>
     <w:p>
+      <w:r>
+        <w:lastRenderedPageBreak/>
+        <w:t>I had initially thought to include the deadline figure as a state variable, but in further thought I realized that the variable was not at all useful to this model for the following reasons.</w:t>
+      </w:r>
+    </w:p>
+    <w:p/>
+    <w:p>
+      <w:r>
+        <w:t xml:space="preserve">If the goal of this model is to first create a “safe” driving agent, that is, one that makes correct choices based on the traffic conditions around it, and second to create a driving agent that progresses toward the goal, then deadline never plays into the behavior of the agent. If we say that the optimal action is an action that advances the agent in a safe manner, then it doesn’t matter if there are 20 moves left, or 1 move left, the behavior would be the same. Therefore my initial experimentation with deadline has been removed from all meaningful sections of code. </w:t>
+      </w:r>
+    </w:p>
+    <w:p/>
+    <w:p>
       <w:pPr>
         <w:pStyle w:val="Heading2"/>
       </w:pPr>
       <w:r>
-        <w:lastRenderedPageBreak/>
         <w:t>Section 3 and 4 – Implement Q-Learning and Enhancing the Driving Agent</w:t>
       </w:r>
     </w:p>
@@ -591,6 +603,25 @@
       <w:r>
         <w:t>formulating a successful policy.</w:t>
       </w:r>
+    </w:p>
+    <w:p/>
+    <w:p>
+      <w:pPr>
+        <w:pStyle w:val="Heading3"/>
+      </w:pPr>
+      <w:r>
+        <w:t>Learning Behavior</w:t>
+      </w:r>
+    </w:p>
+    <w:p>
+      <w:r>
+        <w:t xml:space="preserve">As the agent is generating a basic policy to being making decisions from, the initial 15 to 20 trials mentioned previously, it appears that it goes through two distinct areas of learning. At first, the agent has no basis to make any decisions, therefore in the first 4-5 moves it starts to understand the reward system, that is, what is a “safe” move. It appears that </w:t>
+      </w:r>
+      <w:r>
+        <w:t>it quickly learns the behavior at red lights and in dealing with other traffic. I will call this the “rules of the road” phase. After it learns these basic rules, it then starts to generate an optimal action for each situation to further it towards its goal of reaching the destination. Within those 20 iterations, creates a basic driving laws policy, and then begins creating an optimal action policy within the framework of those laws.</w:t>
+      </w:r>
+      <w:bookmarkStart w:id="0" w:name="_GoBack"/>
+      <w:bookmarkEnd w:id="0"/>
     </w:p>
     <w:p/>
     <w:p>
@@ -615,14 +646,27 @@
       <w:r>
         <w:t xml:space="preserve">Table </w:t>
       </w:r>
-      <w:fldSimple w:instr=" SEQ Table \* ARABIC ">
-        <w:r>
-          <w:rPr>
-            <w:noProof/>
-          </w:rPr>
-          <w:t>1</w:t>
-        </w:r>
-      </w:fldSimple>
+      <w:r>
+        <w:fldChar w:fldCharType="begin"/>
+      </w:r>
+      <w:r>
+        <w:instrText xml:space="preserve"> SEQ Table \* ARABIC </w:instrText>
+      </w:r>
+      <w:r>
+        <w:fldChar w:fldCharType="separate"/>
+      </w:r>
+      <w:r>
+        <w:rPr>
+          <w:noProof/>
+        </w:rPr>
+        <w:t>1</w:t>
+      </w:r>
+      <w:r>
+        <w:rPr>
+          <w:noProof/>
+        </w:rPr>
+        <w:fldChar w:fldCharType="end"/>
+      </w:r>
       <w:r>
         <w:t xml:space="preserve"> Adjusting Learning rate with fixed Discount Factor</w:t>
       </w:r>
@@ -872,14 +916,27 @@
       <w:r>
         <w:t xml:space="preserve">Table </w:t>
       </w:r>
-      <w:fldSimple w:instr=" SEQ Table \* ARABIC ">
-        <w:r>
-          <w:rPr>
-            <w:noProof/>
-          </w:rPr>
-          <w:t>2</w:t>
-        </w:r>
-      </w:fldSimple>
+      <w:r>
+        <w:fldChar w:fldCharType="begin"/>
+      </w:r>
+      <w:r>
+        <w:instrText xml:space="preserve"> SEQ Table \* ARABIC </w:instrText>
+      </w:r>
+      <w:r>
+        <w:fldChar w:fldCharType="separate"/>
+      </w:r>
+      <w:r>
+        <w:rPr>
+          <w:noProof/>
+        </w:rPr>
+        <w:t>2</w:t>
+      </w:r>
+      <w:r>
+        <w:rPr>
+          <w:noProof/>
+        </w:rPr>
+        <w:fldChar w:fldCharType="end"/>
+      </w:r>
       <w:r>
         <w:t xml:space="preserve"> Adjust Discount factor with fixed learning rate</w:t>
       </w:r>
@@ -964,10 +1021,7 @@
           </w:tcPr>
           <w:p>
             <w:r>
-              <w:t>0.</w:t>
-            </w:r>
-            <w:r>
-              <w:t>3</w:t>
+              <w:t>0.3</w:t>
             </w:r>
           </w:p>
         </w:tc>
@@ -1022,10 +1076,7 @@
           </w:tcPr>
           <w:p>
             <w:r>
-              <w:t>0.</w:t>
-            </w:r>
-            <w:r>
-              <w:t>7</w:t>
+              <w:t>0.7</w:t>
             </w:r>
           </w:p>
         </w:tc>
@@ -1038,10 +1089,7 @@
               <w:cnfStyle w:val="000000000000" w:firstRow="0" w:lastRow="0" w:firstColumn="0" w:lastColumn="0" w:oddVBand="0" w:evenVBand="0" w:oddHBand="0" w:evenHBand="0" w:firstRowFirstColumn="0" w:firstRowLastColumn="0" w:lastRowFirstColumn="0" w:lastRowLastColumn="0"/>
             </w:pPr>
             <w:r>
-              <w:t>0.</w:t>
-            </w:r>
-            <w:r>
-              <w:t>5</w:t>
+              <w:t>0.5</w:t>
             </w:r>
           </w:p>
         </w:tc>
@@ -1103,28 +1151,7 @@
     <w:p/>
     <w:p>
       <w:r>
-        <w:t xml:space="preserve">With the experiment setup in this way, there are 192 possible state-action pairs. (2 possible light states, 2 left, right and oncoming vehicle states, three possible waypoints, and four actions). </w:t>
-      </w:r>
-      <w:r>
-        <w:t>The theoretical optimal policy would have the agent</w:t>
-      </w:r>
-      <w:r>
-        <w:t xml:space="preserve"> explore all 192 and correctly assign a h</w:t>
-      </w:r>
-      <w:r>
-        <w:t>igh Q-value to 48 possible state-action pairs</w:t>
-      </w:r>
-      <w:r>
-        <w:t>,</w:t>
-      </w:r>
-      <w:r>
-        <w:t xml:space="preserve"> these would represent he optimal action at each possible state,</w:t>
-      </w:r>
-      <w:r>
-        <w:t xml:space="preserve"> and a lesser value to the remaining 144 possibilities</w:t>
-      </w:r>
-      <w:r>
-        <w:t>, indicating a sub</w:t>
+        <w:t>With the experiment setup in this way, there are 192 possible state-action pairs. (2 possible light states, 2 left, right and oncoming vehicle states, three possible waypoints, and four actions). The theoretical optimal policy would have the agent explore all 192 and correctly assign a high Q-value to 48 possible state-action pairs, these would represent he optimal action at each possible state, and a lesser value to the remaining 144 possibilities, indicating a sub</w:t>
       </w:r>
       <w:r>
         <w:t>-optimal action</w:t>
@@ -1229,8 +1256,6 @@
       <w:r>
         <w:t>and I think are beyond the scope and intent of this project.</w:t>
       </w:r>
-      <w:bookmarkStart w:id="0" w:name="_GoBack"/>
-      <w:bookmarkEnd w:id="0"/>
     </w:p>
     <w:p/>
     <w:p/>
@@ -1395,7 +1420,7 @@
       <w:rPr>
         <w:noProof/>
       </w:rPr>
-      <w:t>April 6, 2016</w:t>
+      <w:t>April 22, 2016</w:t>
     </w:r>
     <w:r>
       <w:fldChar w:fldCharType="end"/>
@@ -2969,7 +2994,7 @@
 </file>
 
 <file path=customXml/itemProps1.xml><?xml version="1.0" encoding="utf-8"?>
-<ds:datastoreItem xmlns:ds="http://schemas.openxmlformats.org/officeDocument/2006/customXml" ds:itemID="{1BF5E059-9840-A04E-BBBC-0F7B1C1E3EFD}">
+<ds:datastoreItem xmlns:ds="http://schemas.openxmlformats.org/officeDocument/2006/customXml" ds:itemID="{1FA40BB0-69C4-BC49-85A7-3A5D1A24DF23}">
   <ds:schemaRefs>
     <ds:schemaRef ds:uri="http://schemas.openxmlformats.org/officeDocument/2006/bibliography"/>
   </ds:schemaRefs>

</xml_diff>